<commit_message>
Add word, Rmd report, and code files
</commit_message>
<xml_diff>
--- a/Project2_Ruiyang-Hu.docx
+++ b/Project2_Ruiyang-Hu.docx
@@ -250,13 +250,19 @@
         <w:rPr>
           <w:rFonts w:hint="default" w:ascii="Times New Roman" w:hAnsi="Times New Roman" w:cs="Times New Roman"/>
         </w:rPr>
-        <w:t xml:space="preserve">Plot 1 </w:t>
+        <w:t>Plot 1</w:t>
       </w:r>
       <w:r>
         <w:rPr>
           <w:rFonts w:hint="default" w:ascii="Times New Roman" w:hAnsi="Times New Roman" w:cs="Times New Roman"/>
         </w:rPr>
         <w:br w:type="textWrapping"/>
+      </w:r>
+      <w:r>
+        <w:rPr>
+          <w:rFonts w:hint="default" w:ascii="Times New Roman" w:hAnsi="Times New Roman" w:cs="Times New Roman"/>
+        </w:rPr>
+        <w:t xml:space="preserve"> </w:t>
       </w:r>
       <w:r>
         <w:rPr>
@@ -327,6 +333,8 @@
         </w:rPr>
         <w:br w:type="textWrapping"/>
       </w:r>
+      <w:bookmarkStart w:id="2" w:name="_GoBack"/>
+      <w:bookmarkEnd w:id="2"/>
       <w:r>
         <w:rPr>
           <w:rFonts w:hint="default" w:ascii="Times New Roman" w:hAnsi="Times New Roman" w:cs="Times New Roman"/>
@@ -379,8 +387,6 @@
           </wp:inline>
         </w:drawing>
       </w:r>
-      <w:bookmarkStart w:id="2" w:name="_GoBack"/>
-      <w:bookmarkEnd w:id="2"/>
     </w:p>
     <w:bookmarkEnd w:id="1"/>
     <w:sectPr>
@@ -1155,7 +1161,6 @@
     <w:name w:val="Title Char"/>
     <w:basedOn w:val="19"/>
     <w:link w:val="15"/>
-    <w:qFormat/>
     <w:uiPriority w:val="10"/>
     <w:rPr>
       <w:rFonts w:asciiTheme="majorHAnsi" w:hAnsiTheme="majorHAnsi" w:eastAsiaTheme="majorEastAsia" w:cstheme="majorBidi"/>
@@ -1167,7 +1172,6 @@
     <w:name w:val="Subtitle Char"/>
     <w:basedOn w:val="19"/>
     <w:link w:val="16"/>
-    <w:qFormat/>
     <w:uiPriority w:val="11"/>
     <w:rPr>
       <w:rFonts w:eastAsiaTheme="majorEastAsia" w:cstheme="majorBidi"/>
@@ -1442,7 +1446,6 @@
     <w:name w:val="Verbatim Char"/>
     <w:basedOn w:val="21"/>
     <w:link w:val="49"/>
-    <w:qFormat/>
     <w:uiPriority w:val="0"/>
     <w:rPr>
       <w:rFonts w:ascii="Consolas" w:hAnsi="Consolas"/>
@@ -1496,7 +1499,6 @@
   <w:style w:type="character" w:customStyle="1" w:styleId="53">
     <w:name w:val="DataTypeTok"/>
     <w:basedOn w:val="48"/>
-    <w:qFormat/>
     <w:uiPriority w:val="0"/>
     <w:rPr>
       <w:color w:val="204A87"/>
@@ -1526,6 +1528,7 @@
   <w:style w:type="character" w:customStyle="1" w:styleId="56">
     <w:name w:val="FloatTok"/>
     <w:basedOn w:val="48"/>
+    <w:qFormat/>
     <w:uiPriority w:val="0"/>
     <w:rPr>
       <w:color w:val="0000CF"/>
@@ -1535,7 +1538,6 @@
   <w:style w:type="character" w:customStyle="1" w:styleId="57">
     <w:name w:val="ConstantTok"/>
     <w:basedOn w:val="48"/>
-    <w:qFormat/>
     <w:uiPriority w:val="0"/>
     <w:rPr>
       <w:color w:val="8F5902"/>
@@ -1566,7 +1568,6 @@
   <w:style w:type="character" w:customStyle="1" w:styleId="60">
     <w:name w:val="StringTok"/>
     <w:basedOn w:val="48"/>
-    <w:qFormat/>
     <w:uiPriority w:val="0"/>
     <w:rPr>
       <w:color w:val="4E9A06"/>
@@ -1596,7 +1597,6 @@
   <w:style w:type="character" w:customStyle="1" w:styleId="63">
     <w:name w:val="ImportTok"/>
     <w:basedOn w:val="48"/>
-    <w:qFormat/>
     <w:uiPriority w:val="0"/>
     <w:rPr>
       <w:shd w:val="clear" w:fill="F8F8F8"/>
@@ -1605,7 +1605,6 @@
   <w:style w:type="character" w:customStyle="1" w:styleId="64">
     <w:name w:val="CommentTok"/>
     <w:basedOn w:val="48"/>
-    <w:qFormat/>
     <w:uiPriority w:val="0"/>
     <w:rPr>
       <w:i/>
@@ -1705,7 +1704,6 @@
   <w:style w:type="character" w:customStyle="1" w:styleId="73">
     <w:name w:val="BuiltInTok"/>
     <w:basedOn w:val="48"/>
-    <w:qFormat/>
     <w:uiPriority w:val="0"/>
     <w:rPr>
       <w:shd w:val="clear" w:fill="F8F8F8"/>
@@ -1714,7 +1712,6 @@
   <w:style w:type="character" w:customStyle="1" w:styleId="74">
     <w:name w:val="ExtensionTok"/>
     <w:basedOn w:val="48"/>
-    <w:qFormat/>
     <w:uiPriority w:val="0"/>
     <w:rPr>
       <w:shd w:val="clear" w:fill="F8F8F8"/>
@@ -1723,7 +1720,6 @@
   <w:style w:type="character" w:customStyle="1" w:styleId="75">
     <w:name w:val="PreprocessorTok"/>
     <w:basedOn w:val="48"/>
-    <w:qFormat/>
     <w:uiPriority w:val="0"/>
     <w:rPr>
       <w:i/>
@@ -1734,7 +1730,6 @@
   <w:style w:type="character" w:customStyle="1" w:styleId="76">
     <w:name w:val="AttributeTok"/>
     <w:basedOn w:val="48"/>
-    <w:qFormat/>
     <w:uiPriority w:val="0"/>
     <w:rPr>
       <w:color w:val="204A87"/>
@@ -1744,7 +1739,6 @@
   <w:style w:type="character" w:customStyle="1" w:styleId="77">
     <w:name w:val="RegionMarkerTok"/>
     <w:basedOn w:val="48"/>
-    <w:qFormat/>
     <w:uiPriority w:val="0"/>
     <w:rPr>
       <w:shd w:val="clear" w:fill="F8F8F8"/>
@@ -1753,7 +1747,6 @@
   <w:style w:type="character" w:customStyle="1" w:styleId="78">
     <w:name w:val="InformationTok"/>
     <w:basedOn w:val="48"/>
-    <w:qFormat/>
     <w:uiPriority w:val="0"/>
     <w:rPr>
       <w:b/>
@@ -1765,7 +1758,6 @@
   <w:style w:type="character" w:customStyle="1" w:styleId="79">
     <w:name w:val="WarningTok"/>
     <w:basedOn w:val="48"/>
-    <w:qFormat/>
     <w:uiPriority w:val="0"/>
     <w:rPr>
       <w:b/>
@@ -1777,6 +1769,7 @@
   <w:style w:type="character" w:customStyle="1" w:styleId="80">
     <w:name w:val="AlertTok"/>
     <w:basedOn w:val="48"/>
+    <w:qFormat/>
     <w:uiPriority w:val="0"/>
     <w:rPr>
       <w:color w:val="EF2929"/>

</xml_diff>